<commit_message>
Updates to Schemas + queries.sql
</commit_message>
<xml_diff>
--- a/PDFs/Database Design - Travel App Schemas.docx
+++ b/PDFs/Database Design - Travel App Schemas.docx
@@ -34,6 +34,34 @@
           <w:szCs w:val="28"/>
         </w:rPr>
         <w:t>Tables:</w:t>
+      </w:r>
+      <w:r>
+        <w:rPr>
+          <w:rFonts w:ascii="Times New Roman" w:hAnsi="Times New Roman" w:cs="Times New Roman"/>
+          <w:sz w:val="28"/>
+          <w:szCs w:val="28"/>
+        </w:rPr>
+        <w:t xml:space="preserve"> (</w:t>
+      </w:r>
+      <w:r>
+        <w:rPr>
+          <w:rFonts w:ascii="Times New Roman" w:hAnsi="Times New Roman" w:cs="Times New Roman"/>
+          <w:b/>
+          <w:bCs/>
+          <w:i/>
+          <w:iCs/>
+          <w:sz w:val="28"/>
+          <w:szCs w:val="28"/>
+        </w:rPr>
+        <w:t>bold</w:t>
+      </w:r>
+      <w:r>
+        <w:rPr>
+          <w:rFonts w:ascii="Times New Roman" w:hAnsi="Times New Roman" w:cs="Times New Roman"/>
+          <w:sz w:val="28"/>
+          <w:szCs w:val="28"/>
+        </w:rPr>
+        <w:t xml:space="preserve"> = changes made, must explain)</w:t>
       </w:r>
     </w:p>
     <w:p>
@@ -57,6 +85,7 @@
         </w:rPr>
         <w:t>Users (</w:t>
       </w:r>
+      <w:proofErr w:type="spellStart"/>
       <w:r>
         <w:rPr>
           <w:rFonts w:ascii="Times New Roman" w:hAnsi="Times New Roman" w:cs="Times New Roman"/>
@@ -66,13 +95,42 @@
         </w:rPr>
         <w:t>UserID</w:t>
       </w:r>
-      <w:r>
-        <w:rPr>
-          <w:rFonts w:ascii="Times New Roman" w:hAnsi="Times New Roman" w:cs="Times New Roman"/>
-          <w:sz w:val="28"/>
-          <w:szCs w:val="28"/>
-        </w:rPr>
-        <w:t>, Username, Email)</w:t>
+      <w:proofErr w:type="spellEnd"/>
+      <w:r>
+        <w:rPr>
+          <w:rFonts w:ascii="Times New Roman" w:hAnsi="Times New Roman" w:cs="Times New Roman"/>
+          <w:sz w:val="28"/>
+          <w:szCs w:val="28"/>
+        </w:rPr>
+        <w:t>, Username</w:t>
+      </w:r>
+      <w:r>
+        <w:rPr>
+          <w:rFonts w:ascii="Times New Roman" w:hAnsi="Times New Roman" w:cs="Times New Roman"/>
+          <w:sz w:val="28"/>
+          <w:szCs w:val="28"/>
+        </w:rPr>
+        <w:t xml:space="preserve">, </w:t>
+      </w:r>
+      <w:r>
+        <w:rPr>
+          <w:rFonts w:ascii="Times New Roman" w:hAnsi="Times New Roman" w:cs="Times New Roman"/>
+          <w:b/>
+          <w:bCs/>
+          <w:i/>
+          <w:iCs/>
+          <w:sz w:val="28"/>
+          <w:szCs w:val="28"/>
+        </w:rPr>
+        <w:t>Password</w:t>
+      </w:r>
+      <w:r>
+        <w:rPr>
+          <w:rFonts w:ascii="Times New Roman" w:hAnsi="Times New Roman" w:cs="Times New Roman"/>
+          <w:sz w:val="28"/>
+          <w:szCs w:val="28"/>
+        </w:rPr>
+        <w:t>, Email)</w:t>
       </w:r>
     </w:p>
     <w:p>
@@ -97,6 +155,7 @@
         </w:rPr>
         <w:t xml:space="preserve">PK: </w:t>
       </w:r>
+      <w:proofErr w:type="spellStart"/>
       <w:r>
         <w:rPr>
           <w:rFonts w:ascii="Times New Roman" w:hAnsi="Times New Roman" w:cs="Times New Roman"/>
@@ -106,6 +165,7 @@
         </w:rPr>
         <w:t>UserID</w:t>
       </w:r>
+      <w:proofErr w:type="spellEnd"/>
     </w:p>
     <w:p>
       <w:pPr>
@@ -167,6 +227,7 @@
         </w:rPr>
         <w:t>(</w:t>
       </w:r>
+      <w:proofErr w:type="spellStart"/>
       <w:r>
         <w:rPr>
           <w:rFonts w:ascii="Times New Roman" w:hAnsi="Times New Roman" w:cs="Times New Roman"/>
@@ -176,13 +237,32 @@
         </w:rPr>
         <w:t>CityID</w:t>
       </w:r>
-      <w:r>
-        <w:rPr>
-          <w:rFonts w:ascii="Times New Roman" w:hAnsi="Times New Roman" w:cs="Times New Roman"/>
-          <w:sz w:val="28"/>
-          <w:szCs w:val="28"/>
-        </w:rPr>
-        <w:t>, CityName, State, Latitude, Longitude)</w:t>
+      <w:proofErr w:type="spellEnd"/>
+      <w:r>
+        <w:rPr>
+          <w:rFonts w:ascii="Times New Roman" w:hAnsi="Times New Roman" w:cs="Times New Roman"/>
+          <w:sz w:val="28"/>
+          <w:szCs w:val="28"/>
+        </w:rPr>
+        <w:t xml:space="preserve">, </w:t>
+      </w:r>
+      <w:proofErr w:type="spellStart"/>
+      <w:r>
+        <w:rPr>
+          <w:rFonts w:ascii="Times New Roman" w:hAnsi="Times New Roman" w:cs="Times New Roman"/>
+          <w:sz w:val="28"/>
+          <w:szCs w:val="28"/>
+        </w:rPr>
+        <w:t>CityName</w:t>
+      </w:r>
+      <w:proofErr w:type="spellEnd"/>
+      <w:r>
+        <w:rPr>
+          <w:rFonts w:ascii="Times New Roman" w:hAnsi="Times New Roman" w:cs="Times New Roman"/>
+          <w:sz w:val="28"/>
+          <w:szCs w:val="28"/>
+        </w:rPr>
+        <w:t>, State, Latitude, Longitude)</w:t>
       </w:r>
     </w:p>
     <w:p>
@@ -206,6 +286,7 @@
         </w:rPr>
         <w:t xml:space="preserve">PK: </w:t>
       </w:r>
+      <w:proofErr w:type="spellStart"/>
       <w:r>
         <w:rPr>
           <w:rFonts w:ascii="Times New Roman" w:hAnsi="Times New Roman" w:cs="Times New Roman"/>
@@ -215,6 +296,7 @@
         </w:rPr>
         <w:t>CityID</w:t>
       </w:r>
+      <w:proofErr w:type="spellEnd"/>
     </w:p>
     <w:p>
       <w:pPr>
@@ -235,7 +317,25 @@
           <w:sz w:val="28"/>
           <w:szCs w:val="28"/>
         </w:rPr>
-        <w:t>Constraints: CityName, State Not NULL</w:t>
+        <w:t xml:space="preserve">Constraints: </w:t>
+      </w:r>
+      <w:proofErr w:type="spellStart"/>
+      <w:r>
+        <w:rPr>
+          <w:rFonts w:ascii="Times New Roman" w:hAnsi="Times New Roman" w:cs="Times New Roman"/>
+          <w:sz w:val="28"/>
+          <w:szCs w:val="28"/>
+        </w:rPr>
+        <w:t>CityName</w:t>
+      </w:r>
+      <w:proofErr w:type="spellEnd"/>
+      <w:r>
+        <w:rPr>
+          <w:rFonts w:ascii="Times New Roman" w:hAnsi="Times New Roman" w:cs="Times New Roman"/>
+          <w:sz w:val="28"/>
+          <w:szCs w:val="28"/>
+        </w:rPr>
+        <w:t>, State Not NULL</w:t>
       </w:r>
     </w:p>
     <w:p>
@@ -251,6 +351,7 @@
           <w:szCs w:val="28"/>
         </w:rPr>
       </w:pPr>
+      <w:proofErr w:type="spellStart"/>
       <w:r>
         <w:rPr>
           <w:rFonts w:ascii="Times New Roman" w:hAnsi="Times New Roman" w:cs="Times New Roman"/>
@@ -259,6 +360,7 @@
         </w:rPr>
         <w:t>PlacesToVisit</w:t>
       </w:r>
+      <w:proofErr w:type="spellEnd"/>
       <w:r>
         <w:rPr>
           <w:rFonts w:ascii="Times New Roman" w:hAnsi="Times New Roman" w:cs="Times New Roman"/>
@@ -275,6 +377,7 @@
         </w:rPr>
         <w:t>(</w:t>
       </w:r>
+      <w:proofErr w:type="spellStart"/>
       <w:r>
         <w:rPr>
           <w:rFonts w:ascii="Times New Roman" w:hAnsi="Times New Roman" w:cs="Times New Roman"/>
@@ -284,13 +387,32 @@
         </w:rPr>
         <w:t>PlaceID</w:t>
       </w:r>
-      <w:r>
-        <w:rPr>
-          <w:rFonts w:ascii="Times New Roman" w:hAnsi="Times New Roman" w:cs="Times New Roman"/>
-          <w:sz w:val="28"/>
-          <w:szCs w:val="28"/>
-        </w:rPr>
-        <w:t>, City, PlaceName, T</w:t>
+      <w:proofErr w:type="spellEnd"/>
+      <w:r>
+        <w:rPr>
+          <w:rFonts w:ascii="Times New Roman" w:hAnsi="Times New Roman" w:cs="Times New Roman"/>
+          <w:sz w:val="28"/>
+          <w:szCs w:val="28"/>
+        </w:rPr>
+        <w:t xml:space="preserve">, City, </w:t>
+      </w:r>
+      <w:proofErr w:type="spellStart"/>
+      <w:r>
+        <w:rPr>
+          <w:rFonts w:ascii="Times New Roman" w:hAnsi="Times New Roman" w:cs="Times New Roman"/>
+          <w:sz w:val="28"/>
+          <w:szCs w:val="28"/>
+        </w:rPr>
+        <w:t>PlaceName</w:t>
+      </w:r>
+      <w:proofErr w:type="spellEnd"/>
+      <w:r>
+        <w:rPr>
+          <w:rFonts w:ascii="Times New Roman" w:hAnsi="Times New Roman" w:cs="Times New Roman"/>
+          <w:sz w:val="28"/>
+          <w:szCs w:val="28"/>
+        </w:rPr>
+        <w:t>, T</w:t>
       </w:r>
       <w:r>
         <w:rPr>
@@ -338,6 +460,7 @@
         </w:rPr>
         <w:t xml:space="preserve">PK: </w:t>
       </w:r>
+      <w:proofErr w:type="spellStart"/>
       <w:r>
         <w:rPr>
           <w:rFonts w:ascii="Times New Roman" w:hAnsi="Times New Roman" w:cs="Times New Roman"/>
@@ -347,6 +470,7 @@
         </w:rPr>
         <w:t>PlaceID</w:t>
       </w:r>
+      <w:proofErr w:type="spellEnd"/>
     </w:p>
     <w:p>
       <w:pPr>
@@ -431,6 +555,7 @@
         </w:rPr>
         <w:t>(</w:t>
       </w:r>
+      <w:proofErr w:type="spellStart"/>
       <w:r>
         <w:rPr>
           <w:rFonts w:ascii="Times New Roman" w:hAnsi="Times New Roman" w:cs="Times New Roman"/>
@@ -440,13 +565,68 @@
         </w:rPr>
         <w:t>RestaurantID</w:t>
       </w:r>
-      <w:r>
-        <w:rPr>
-          <w:rFonts w:ascii="Times New Roman" w:hAnsi="Times New Roman" w:cs="Times New Roman"/>
-          <w:sz w:val="28"/>
-          <w:szCs w:val="28"/>
-        </w:rPr>
-        <w:t>, City, RestaurantName, CuisineType, MealType, Latitude, Longitude)</w:t>
+      <w:proofErr w:type="spellEnd"/>
+      <w:r>
+        <w:rPr>
+          <w:rFonts w:ascii="Times New Roman" w:hAnsi="Times New Roman" w:cs="Times New Roman"/>
+          <w:sz w:val="28"/>
+          <w:szCs w:val="28"/>
+        </w:rPr>
+        <w:t xml:space="preserve">, City, </w:t>
+      </w:r>
+      <w:proofErr w:type="spellStart"/>
+      <w:r>
+        <w:rPr>
+          <w:rFonts w:ascii="Times New Roman" w:hAnsi="Times New Roman" w:cs="Times New Roman"/>
+          <w:sz w:val="28"/>
+          <w:szCs w:val="28"/>
+        </w:rPr>
+        <w:t>RestaurantName</w:t>
+      </w:r>
+      <w:proofErr w:type="spellEnd"/>
+      <w:r>
+        <w:rPr>
+          <w:rFonts w:ascii="Times New Roman" w:hAnsi="Times New Roman" w:cs="Times New Roman"/>
+          <w:sz w:val="28"/>
+          <w:szCs w:val="28"/>
+        </w:rPr>
+        <w:t xml:space="preserve">, </w:t>
+      </w:r>
+      <w:proofErr w:type="spellStart"/>
+      <w:r>
+        <w:rPr>
+          <w:rFonts w:ascii="Times New Roman" w:hAnsi="Times New Roman" w:cs="Times New Roman"/>
+          <w:sz w:val="28"/>
+          <w:szCs w:val="28"/>
+        </w:rPr>
+        <w:t>CuisineType</w:t>
+      </w:r>
+      <w:proofErr w:type="spellEnd"/>
+      <w:r>
+        <w:rPr>
+          <w:rFonts w:ascii="Times New Roman" w:hAnsi="Times New Roman" w:cs="Times New Roman"/>
+          <w:sz w:val="28"/>
+          <w:szCs w:val="28"/>
+        </w:rPr>
+        <w:t xml:space="preserve">, </w:t>
+      </w:r>
+      <w:proofErr w:type="spellStart"/>
+      <w:r>
+        <w:rPr>
+          <w:rFonts w:ascii="Times New Roman" w:hAnsi="Times New Roman" w:cs="Times New Roman"/>
+          <w:sz w:val="28"/>
+          <w:szCs w:val="28"/>
+        </w:rPr>
+        <w:t>MealType</w:t>
+      </w:r>
+      <w:proofErr w:type="spellEnd"/>
+      <w:r>
+        <w:rPr>
+          <w:rFonts w:ascii="Times New Roman" w:hAnsi="Times New Roman" w:cs="Times New Roman"/>
+          <w:sz w:val="28"/>
+          <w:szCs w:val="28"/>
+        </w:rPr>
+        <w:t>, Latitude, Longitude)</w:t>
       </w:r>
     </w:p>
     <w:p>
@@ -478,6 +658,7 @@
         </w:rPr>
         <w:t xml:space="preserve"> </w:t>
       </w:r>
+      <w:proofErr w:type="spellStart"/>
       <w:r>
         <w:rPr>
           <w:rFonts w:ascii="Times New Roman" w:hAnsi="Times New Roman" w:cs="Times New Roman"/>
@@ -487,6 +668,7 @@
         </w:rPr>
         <w:t>RestaurantID</w:t>
       </w:r>
+      <w:proofErr w:type="spellEnd"/>
     </w:p>
     <w:p>
       <w:pPr>
@@ -533,6 +715,40 @@
         </w:rPr>
         <w:t>Cities)</w:t>
       </w:r>
+      <w:r>
+        <w:rPr>
+          <w:rFonts w:ascii="Times New Roman" w:hAnsi="Times New Roman" w:cs="Times New Roman"/>
+          <w:sz w:val="28"/>
+          <w:szCs w:val="28"/>
+        </w:rPr>
+        <w:t xml:space="preserve">, </w:t>
+      </w:r>
+      <w:proofErr w:type="spellStart"/>
+      <w:r>
+        <w:rPr>
+          <w:rFonts w:ascii="Times New Roman" w:hAnsi="Times New Roman" w:cs="Times New Roman"/>
+          <w:b/>
+          <w:bCs/>
+          <w:i/>
+          <w:iCs/>
+          <w:sz w:val="28"/>
+          <w:szCs w:val="28"/>
+        </w:rPr>
+        <w:t>CuisineType</w:t>
+      </w:r>
+      <w:proofErr w:type="spellEnd"/>
+      <w:r>
+        <w:rPr>
+          <w:rFonts w:ascii="Times New Roman" w:hAnsi="Times New Roman" w:cs="Times New Roman"/>
+          <w:b/>
+          <w:bCs/>
+          <w:i/>
+          <w:iCs/>
+          <w:sz w:val="28"/>
+          <w:szCs w:val="28"/>
+        </w:rPr>
+        <w:t xml:space="preserve"> (references Food)</w:t>
+      </w:r>
     </w:p>
     <w:p>
       <w:pPr>
@@ -571,6 +787,7 @@
         </w:rPr>
         <w:t>(</w:t>
       </w:r>
+      <w:proofErr w:type="spellStart"/>
       <w:r>
         <w:rPr>
           <w:rFonts w:ascii="Times New Roman" w:hAnsi="Times New Roman" w:cs="Times New Roman"/>
@@ -580,13 +797,50 @@
         </w:rPr>
         <w:t>HotelID</w:t>
       </w:r>
-      <w:r>
-        <w:rPr>
-          <w:rFonts w:ascii="Times New Roman" w:hAnsi="Times New Roman" w:cs="Times New Roman"/>
-          <w:sz w:val="28"/>
-          <w:szCs w:val="28"/>
-        </w:rPr>
-        <w:t>, City, HotelName, Rating, PriceRange, Latitude, Longitude)</w:t>
+      <w:proofErr w:type="spellEnd"/>
+      <w:r>
+        <w:rPr>
+          <w:rFonts w:ascii="Times New Roman" w:hAnsi="Times New Roman" w:cs="Times New Roman"/>
+          <w:sz w:val="28"/>
+          <w:szCs w:val="28"/>
+        </w:rPr>
+        <w:t xml:space="preserve">, City, </w:t>
+      </w:r>
+      <w:proofErr w:type="spellStart"/>
+      <w:r>
+        <w:rPr>
+          <w:rFonts w:ascii="Times New Roman" w:hAnsi="Times New Roman" w:cs="Times New Roman"/>
+          <w:sz w:val="28"/>
+          <w:szCs w:val="28"/>
+        </w:rPr>
+        <w:t>HotelName</w:t>
+      </w:r>
+      <w:proofErr w:type="spellEnd"/>
+      <w:r>
+        <w:rPr>
+          <w:rFonts w:ascii="Times New Roman" w:hAnsi="Times New Roman" w:cs="Times New Roman"/>
+          <w:sz w:val="28"/>
+          <w:szCs w:val="28"/>
+        </w:rPr>
+        <w:t xml:space="preserve">, Rating, </w:t>
+      </w:r>
+      <w:proofErr w:type="spellStart"/>
+      <w:r>
+        <w:rPr>
+          <w:rFonts w:ascii="Times New Roman" w:hAnsi="Times New Roman" w:cs="Times New Roman"/>
+          <w:sz w:val="28"/>
+          <w:szCs w:val="28"/>
+        </w:rPr>
+        <w:t>PriceRange</w:t>
+      </w:r>
+      <w:proofErr w:type="spellEnd"/>
+      <w:r>
+        <w:rPr>
+          <w:rFonts w:ascii="Times New Roman" w:hAnsi="Times New Roman" w:cs="Times New Roman"/>
+          <w:sz w:val="28"/>
+          <w:szCs w:val="28"/>
+        </w:rPr>
+        <w:t>, Latitude, Longitude)</w:t>
       </w:r>
     </w:p>
     <w:p>
@@ -618,6 +872,7 @@
         </w:rPr>
         <w:t xml:space="preserve"> </w:t>
       </w:r>
+      <w:proofErr w:type="spellStart"/>
       <w:r>
         <w:rPr>
           <w:rFonts w:ascii="Times New Roman" w:hAnsi="Times New Roman" w:cs="Times New Roman"/>
@@ -627,6 +882,7 @@
         </w:rPr>
         <w:t>HotelID</w:t>
       </w:r>
+      <w:proofErr w:type="spellEnd"/>
     </w:p>
     <w:p>
       <w:pPr>
@@ -711,6 +967,7 @@
         </w:rPr>
         <w:t>(</w:t>
       </w:r>
+      <w:proofErr w:type="spellStart"/>
       <w:r>
         <w:rPr>
           <w:rFonts w:ascii="Times New Roman" w:hAnsi="Times New Roman" w:cs="Times New Roman"/>
@@ -720,13 +977,32 @@
         </w:rPr>
         <w:t>InterestID</w:t>
       </w:r>
-      <w:r>
-        <w:rPr>
-          <w:rFonts w:ascii="Times New Roman" w:hAnsi="Times New Roman" w:cs="Times New Roman"/>
-          <w:sz w:val="28"/>
-          <w:szCs w:val="28"/>
-        </w:rPr>
-        <w:t>, InterestName)</w:t>
+      <w:proofErr w:type="spellEnd"/>
+      <w:r>
+        <w:rPr>
+          <w:rFonts w:ascii="Times New Roman" w:hAnsi="Times New Roman" w:cs="Times New Roman"/>
+          <w:sz w:val="28"/>
+          <w:szCs w:val="28"/>
+        </w:rPr>
+        <w:t xml:space="preserve">, </w:t>
+      </w:r>
+      <w:proofErr w:type="spellStart"/>
+      <w:r>
+        <w:rPr>
+          <w:rFonts w:ascii="Times New Roman" w:hAnsi="Times New Roman" w:cs="Times New Roman"/>
+          <w:sz w:val="28"/>
+          <w:szCs w:val="28"/>
+        </w:rPr>
+        <w:t>InterestName</w:t>
+      </w:r>
+      <w:proofErr w:type="spellEnd"/>
+      <w:r>
+        <w:rPr>
+          <w:rFonts w:ascii="Times New Roman" w:hAnsi="Times New Roman" w:cs="Times New Roman"/>
+          <w:sz w:val="28"/>
+          <w:szCs w:val="28"/>
+        </w:rPr>
+        <w:t>)</w:t>
       </w:r>
     </w:p>
     <w:p>
@@ -750,6 +1026,7 @@
         </w:rPr>
         <w:t xml:space="preserve">PK: </w:t>
       </w:r>
+      <w:proofErr w:type="spellStart"/>
       <w:r>
         <w:rPr>
           <w:rFonts w:ascii="Times New Roman" w:hAnsi="Times New Roman" w:cs="Times New Roman"/>
@@ -759,6 +1036,7 @@
         </w:rPr>
         <w:t>InterestID</w:t>
       </w:r>
+      <w:proofErr w:type="spellEnd"/>
     </w:p>
     <w:p>
       <w:pPr>
@@ -769,47 +1047,68 @@
         </w:numPr>
         <w:rPr>
           <w:rFonts w:ascii="Times New Roman" w:hAnsi="Times New Roman" w:cs="Times New Roman"/>
-          <w:sz w:val="28"/>
-          <w:szCs w:val="28"/>
-        </w:rPr>
-      </w:pPr>
-      <w:r>
-        <w:rPr>
-          <w:rFonts w:ascii="Times New Roman" w:hAnsi="Times New Roman" w:cs="Times New Roman"/>
-          <w:sz w:val="28"/>
-          <w:szCs w:val="28"/>
-        </w:rPr>
-        <w:t>CanSatisfy (</w:t>
-      </w:r>
-      <w:r>
-        <w:rPr>
-          <w:rFonts w:ascii="Times New Roman" w:hAnsi="Times New Roman" w:cs="Times New Roman"/>
+          <w:strike/>
+          <w:sz w:val="28"/>
+          <w:szCs w:val="28"/>
+        </w:rPr>
+      </w:pPr>
+      <w:proofErr w:type="spellStart"/>
+      <w:r>
+        <w:rPr>
+          <w:rFonts w:ascii="Times New Roman" w:hAnsi="Times New Roman" w:cs="Times New Roman"/>
+          <w:strike/>
+          <w:sz w:val="28"/>
+          <w:szCs w:val="28"/>
+        </w:rPr>
+        <w:t>CanSatisfy</w:t>
+      </w:r>
+      <w:proofErr w:type="spellEnd"/>
+      <w:r>
+        <w:rPr>
+          <w:rFonts w:ascii="Times New Roman" w:hAnsi="Times New Roman" w:cs="Times New Roman"/>
+          <w:strike/>
+          <w:sz w:val="28"/>
+          <w:szCs w:val="28"/>
+        </w:rPr>
+        <w:t xml:space="preserve"> (</w:t>
+      </w:r>
+      <w:proofErr w:type="spellStart"/>
+      <w:r>
+        <w:rPr>
+          <w:rFonts w:ascii="Times New Roman" w:hAnsi="Times New Roman" w:cs="Times New Roman"/>
+          <w:strike/>
           <w:sz w:val="28"/>
           <w:szCs w:val="28"/>
           <w:u w:val="single"/>
         </w:rPr>
         <w:t>PlaceID</w:t>
       </w:r>
-      <w:r>
-        <w:rPr>
-          <w:rFonts w:ascii="Times New Roman" w:hAnsi="Times New Roman" w:cs="Times New Roman"/>
+      <w:proofErr w:type="spellEnd"/>
+      <w:r>
+        <w:rPr>
+          <w:rFonts w:ascii="Times New Roman" w:hAnsi="Times New Roman" w:cs="Times New Roman"/>
+          <w:strike/>
           <w:sz w:val="28"/>
           <w:szCs w:val="28"/>
         </w:rPr>
         <w:t xml:space="preserve">, </w:t>
       </w:r>
-      <w:r>
-        <w:rPr>
-          <w:rFonts w:ascii="Times New Roman" w:hAnsi="Times New Roman" w:cs="Times New Roman"/>
+      <w:proofErr w:type="spellStart"/>
+      <w:r>
+        <w:rPr>
+          <w:rFonts w:ascii="Times New Roman" w:hAnsi="Times New Roman" w:cs="Times New Roman"/>
+          <w:strike/>
           <w:sz w:val="28"/>
           <w:szCs w:val="28"/>
           <w:u w:val="single"/>
         </w:rPr>
         <w:t>InterestID</w:t>
       </w:r>
-      <w:r>
-        <w:rPr>
-          <w:rFonts w:ascii="Times New Roman" w:hAnsi="Times New Roman" w:cs="Times New Roman"/>
+      <w:proofErr w:type="spellEnd"/>
+      <w:r>
+        <w:rPr>
+          <w:rFonts w:ascii="Times New Roman" w:hAnsi="Times New Roman" w:cs="Times New Roman"/>
+          <w:strike/>
           <w:sz w:val="28"/>
           <w:szCs w:val="28"/>
         </w:rPr>
@@ -825,17 +1124,79 @@
         </w:numPr>
         <w:rPr>
           <w:rFonts w:ascii="Times New Roman" w:hAnsi="Times New Roman" w:cs="Times New Roman"/>
-          <w:sz w:val="28"/>
-          <w:szCs w:val="28"/>
-        </w:rPr>
-      </w:pPr>
-      <w:r>
-        <w:rPr>
-          <w:rFonts w:ascii="Times New Roman" w:hAnsi="Times New Roman" w:cs="Times New Roman"/>
-          <w:sz w:val="28"/>
-          <w:szCs w:val="28"/>
-        </w:rPr>
-        <w:t>PK, FK: PlaceID (references PlacesToVisit), InterestID (references Interests)</w:t>
+          <w:strike/>
+          <w:sz w:val="28"/>
+          <w:szCs w:val="28"/>
+        </w:rPr>
+      </w:pPr>
+      <w:r>
+        <w:rPr>
+          <w:rFonts w:ascii="Times New Roman" w:hAnsi="Times New Roman" w:cs="Times New Roman"/>
+          <w:strike/>
+          <w:sz w:val="28"/>
+          <w:szCs w:val="28"/>
+        </w:rPr>
+        <w:t xml:space="preserve">PK, FK: </w:t>
+      </w:r>
+      <w:proofErr w:type="spellStart"/>
+      <w:r>
+        <w:rPr>
+          <w:rFonts w:ascii="Times New Roman" w:hAnsi="Times New Roman" w:cs="Times New Roman"/>
+          <w:strike/>
+          <w:sz w:val="28"/>
+          <w:szCs w:val="28"/>
+        </w:rPr>
+        <w:t>PlaceID</w:t>
+      </w:r>
+      <w:proofErr w:type="spellEnd"/>
+      <w:r>
+        <w:rPr>
+          <w:rFonts w:ascii="Times New Roman" w:hAnsi="Times New Roman" w:cs="Times New Roman"/>
+          <w:strike/>
+          <w:sz w:val="28"/>
+          <w:szCs w:val="28"/>
+        </w:rPr>
+        <w:t xml:space="preserve"> (references </w:t>
+      </w:r>
+      <w:proofErr w:type="spellStart"/>
+      <w:r>
+        <w:rPr>
+          <w:rFonts w:ascii="Times New Roman" w:hAnsi="Times New Roman" w:cs="Times New Roman"/>
+          <w:strike/>
+          <w:sz w:val="28"/>
+          <w:szCs w:val="28"/>
+        </w:rPr>
+        <w:t>PlacesToVisit</w:t>
+      </w:r>
+      <w:proofErr w:type="spellEnd"/>
+      <w:r>
+        <w:rPr>
+          <w:rFonts w:ascii="Times New Roman" w:hAnsi="Times New Roman" w:cs="Times New Roman"/>
+          <w:strike/>
+          <w:sz w:val="28"/>
+          <w:szCs w:val="28"/>
+        </w:rPr>
+        <w:t xml:space="preserve">), </w:t>
+      </w:r>
+      <w:proofErr w:type="spellStart"/>
+      <w:r>
+        <w:rPr>
+          <w:rFonts w:ascii="Times New Roman" w:hAnsi="Times New Roman" w:cs="Times New Roman"/>
+          <w:strike/>
+          <w:sz w:val="28"/>
+          <w:szCs w:val="28"/>
+        </w:rPr>
+        <w:t>InterestID</w:t>
+      </w:r>
+      <w:proofErr w:type="spellEnd"/>
+      <w:r>
+        <w:rPr>
+          <w:rFonts w:ascii="Times New Roman" w:hAnsi="Times New Roman" w:cs="Times New Roman"/>
+          <w:strike/>
+          <w:sz w:val="28"/>
+          <w:szCs w:val="28"/>
+        </w:rPr>
+        <w:t xml:space="preserve"> (references Interests)</w:t>
       </w:r>
     </w:p>
     <w:p>
@@ -851,6 +1212,7 @@
           <w:szCs w:val="28"/>
         </w:rPr>
       </w:pPr>
+      <w:proofErr w:type="spellStart"/>
       <w:r>
         <w:rPr>
           <w:rFonts w:ascii="Times New Roman" w:hAnsi="Times New Roman" w:cs="Times New Roman"/>
@@ -859,6 +1221,7 @@
         </w:rPr>
         <w:t>UserPreferences</w:t>
       </w:r>
+      <w:proofErr w:type="spellEnd"/>
       <w:r>
         <w:rPr>
           <w:rFonts w:ascii="Times New Roman" w:hAnsi="Times New Roman" w:cs="Times New Roman"/>
@@ -875,6 +1238,7 @@
         </w:rPr>
         <w:t>(</w:t>
       </w:r>
+      <w:proofErr w:type="spellStart"/>
       <w:r>
         <w:rPr>
           <w:rFonts w:ascii="Times New Roman" w:hAnsi="Times New Roman" w:cs="Times New Roman"/>
@@ -884,6 +1248,7 @@
         </w:rPr>
         <w:t>UserID</w:t>
       </w:r>
+      <w:proofErr w:type="spellEnd"/>
       <w:r>
         <w:rPr>
           <w:rFonts w:ascii="Times New Roman" w:hAnsi="Times New Roman" w:cs="Times New Roman"/>
@@ -892,6 +1257,7 @@
         </w:rPr>
         <w:t xml:space="preserve">, </w:t>
       </w:r>
+      <w:proofErr w:type="spellStart"/>
       <w:r>
         <w:rPr>
           <w:rFonts w:ascii="Times New Roman" w:hAnsi="Times New Roman" w:cs="Times New Roman"/>
@@ -901,6 +1267,7 @@
         </w:rPr>
         <w:t>InterestID</w:t>
       </w:r>
+      <w:proofErr w:type="spellEnd"/>
       <w:r>
         <w:rPr>
           <w:rFonts w:ascii="Times New Roman" w:hAnsi="Times New Roman" w:cs="Times New Roman"/>
@@ -945,8 +1312,18 @@
           <w:sz w:val="28"/>
           <w:szCs w:val="28"/>
         </w:rPr>
-        <w:t>FK: UserID</w:t>
-      </w:r>
+        <w:t xml:space="preserve">FK: </w:t>
+      </w:r>
+      <w:proofErr w:type="spellStart"/>
+      <w:r>
+        <w:rPr>
+          <w:rFonts w:ascii="Times New Roman" w:hAnsi="Times New Roman" w:cs="Times New Roman"/>
+          <w:sz w:val="28"/>
+          <w:szCs w:val="28"/>
+        </w:rPr>
+        <w:t>UserID</w:t>
+      </w:r>
+      <w:proofErr w:type="spellEnd"/>
       <w:r>
         <w:rPr>
           <w:rFonts w:ascii="Times New Roman" w:hAnsi="Times New Roman" w:cs="Times New Roman"/>
@@ -961,8 +1338,18 @@
           <w:sz w:val="28"/>
           <w:szCs w:val="28"/>
         </w:rPr>
-        <w:t>, InterestID</w:t>
-      </w:r>
+        <w:t xml:space="preserve">, </w:t>
+      </w:r>
+      <w:proofErr w:type="spellStart"/>
+      <w:r>
+        <w:rPr>
+          <w:rFonts w:ascii="Times New Roman" w:hAnsi="Times New Roman" w:cs="Times New Roman"/>
+          <w:sz w:val="28"/>
+          <w:szCs w:val="28"/>
+        </w:rPr>
+        <w:t>InterestID</w:t>
+      </w:r>
+      <w:proofErr w:type="spellEnd"/>
       <w:r>
         <w:rPr>
           <w:rFonts w:ascii="Times New Roman" w:hAnsi="Times New Roman" w:cs="Times New Roman"/>
@@ -1009,6 +1396,7 @@
         </w:rPr>
         <w:t>(</w:t>
       </w:r>
+      <w:proofErr w:type="spellStart"/>
       <w:r>
         <w:rPr>
           <w:rFonts w:ascii="Times New Roman" w:hAnsi="Times New Roman" w:cs="Times New Roman"/>
@@ -1018,13 +1406,32 @@
         </w:rPr>
         <w:t>FoodID</w:t>
       </w:r>
-      <w:r>
-        <w:rPr>
-          <w:rFonts w:ascii="Times New Roman" w:hAnsi="Times New Roman" w:cs="Times New Roman"/>
-          <w:sz w:val="28"/>
-          <w:szCs w:val="28"/>
-        </w:rPr>
-        <w:t>, FoodName)</w:t>
+      <w:proofErr w:type="spellEnd"/>
+      <w:r>
+        <w:rPr>
+          <w:rFonts w:ascii="Times New Roman" w:hAnsi="Times New Roman" w:cs="Times New Roman"/>
+          <w:sz w:val="28"/>
+          <w:szCs w:val="28"/>
+        </w:rPr>
+        <w:t xml:space="preserve">, </w:t>
+      </w:r>
+      <w:proofErr w:type="spellStart"/>
+      <w:r>
+        <w:rPr>
+          <w:rFonts w:ascii="Times New Roman" w:hAnsi="Times New Roman" w:cs="Times New Roman"/>
+          <w:sz w:val="28"/>
+          <w:szCs w:val="28"/>
+        </w:rPr>
+        <w:t>FoodName</w:t>
+      </w:r>
+      <w:proofErr w:type="spellEnd"/>
+      <w:r>
+        <w:rPr>
+          <w:rFonts w:ascii="Times New Roman" w:hAnsi="Times New Roman" w:cs="Times New Roman"/>
+          <w:sz w:val="28"/>
+          <w:szCs w:val="28"/>
+        </w:rPr>
+        <w:t>)</w:t>
       </w:r>
     </w:p>
     <w:p>
@@ -1048,6 +1455,7 @@
         </w:rPr>
         <w:t xml:space="preserve">PK: </w:t>
       </w:r>
+      <w:proofErr w:type="spellStart"/>
       <w:r>
         <w:rPr>
           <w:rFonts w:ascii="Times New Roman" w:hAnsi="Times New Roman" w:cs="Times New Roman"/>
@@ -1057,6 +1465,7 @@
         </w:rPr>
         <w:t>FoodID</w:t>
       </w:r>
+      <w:proofErr w:type="spellEnd"/>
     </w:p>
     <w:p>
       <w:pPr>
@@ -1067,13 +1476,15 @@
         </w:numPr>
         <w:rPr>
           <w:rFonts w:ascii="Times New Roman" w:hAnsi="Times New Roman" w:cs="Times New Roman"/>
-          <w:sz w:val="28"/>
-          <w:szCs w:val="28"/>
-        </w:rPr>
-      </w:pPr>
-      <w:r>
-        <w:rPr>
-          <w:rFonts w:ascii="Times New Roman" w:hAnsi="Times New Roman" w:cs="Times New Roman"/>
+          <w:strike/>
+          <w:sz w:val="28"/>
+          <w:szCs w:val="28"/>
+        </w:rPr>
+      </w:pPr>
+      <w:r>
+        <w:rPr>
+          <w:rFonts w:ascii="Times New Roman" w:hAnsi="Times New Roman" w:cs="Times New Roman"/>
+          <w:strike/>
           <w:sz w:val="28"/>
           <w:szCs w:val="28"/>
         </w:rPr>
@@ -1082,6 +1493,7 @@
       <w:r>
         <w:rPr>
           <w:rFonts w:ascii="Times New Roman" w:hAnsi="Times New Roman" w:cs="Times New Roman"/>
+          <w:strike/>
           <w:sz w:val="28"/>
           <w:szCs w:val="28"/>
         </w:rPr>
@@ -1090,40 +1502,49 @@
       <w:r>
         <w:rPr>
           <w:rFonts w:ascii="Times New Roman" w:hAnsi="Times New Roman" w:cs="Times New Roman"/>
+          <w:strike/>
           <w:sz w:val="28"/>
           <w:szCs w:val="28"/>
         </w:rPr>
         <w:t>(</w:t>
       </w:r>
-      <w:r>
-        <w:rPr>
-          <w:rFonts w:ascii="Times New Roman" w:hAnsi="Times New Roman" w:cs="Times New Roman"/>
+      <w:proofErr w:type="spellStart"/>
+      <w:r>
+        <w:rPr>
+          <w:rFonts w:ascii="Times New Roman" w:hAnsi="Times New Roman" w:cs="Times New Roman"/>
+          <w:strike/>
           <w:sz w:val="28"/>
           <w:szCs w:val="28"/>
           <w:u w:val="single"/>
         </w:rPr>
         <w:t>UserID</w:t>
       </w:r>
-      <w:r>
-        <w:rPr>
-          <w:rFonts w:ascii="Times New Roman" w:hAnsi="Times New Roman" w:cs="Times New Roman"/>
+      <w:proofErr w:type="spellEnd"/>
+      <w:r>
+        <w:rPr>
+          <w:rFonts w:ascii="Times New Roman" w:hAnsi="Times New Roman" w:cs="Times New Roman"/>
+          <w:strike/>
           <w:sz w:val="28"/>
           <w:szCs w:val="28"/>
         </w:rPr>
         <w:t xml:space="preserve">, </w:t>
       </w:r>
-      <w:r>
-        <w:rPr>
-          <w:rFonts w:ascii="Times New Roman" w:hAnsi="Times New Roman" w:cs="Times New Roman"/>
+      <w:proofErr w:type="spellStart"/>
+      <w:r>
+        <w:rPr>
+          <w:rFonts w:ascii="Times New Roman" w:hAnsi="Times New Roman" w:cs="Times New Roman"/>
+          <w:strike/>
           <w:sz w:val="28"/>
           <w:szCs w:val="28"/>
           <w:u w:val="single"/>
         </w:rPr>
         <w:t>FoodID</w:t>
       </w:r>
-      <w:r>
-        <w:rPr>
-          <w:rFonts w:ascii="Times New Roman" w:hAnsi="Times New Roman" w:cs="Times New Roman"/>
+      <w:proofErr w:type="spellEnd"/>
+      <w:r>
+        <w:rPr>
+          <w:rFonts w:ascii="Times New Roman" w:hAnsi="Times New Roman" w:cs="Times New Roman"/>
+          <w:strike/>
           <w:sz w:val="28"/>
           <w:szCs w:val="28"/>
         </w:rPr>
@@ -1132,6 +1553,7 @@
       <w:r>
         <w:rPr>
           <w:rFonts w:ascii="Times New Roman" w:hAnsi="Times New Roman" w:cs="Times New Roman"/>
+          <w:strike/>
           <w:sz w:val="28"/>
           <w:szCs w:val="28"/>
         </w:rPr>
@@ -1147,13 +1569,15 @@
         </w:numPr>
         <w:rPr>
           <w:rFonts w:ascii="Times New Roman" w:hAnsi="Times New Roman" w:cs="Times New Roman"/>
-          <w:sz w:val="28"/>
-          <w:szCs w:val="28"/>
-        </w:rPr>
-      </w:pPr>
-      <w:r>
-        <w:rPr>
-          <w:rFonts w:ascii="Times New Roman" w:hAnsi="Times New Roman" w:cs="Times New Roman"/>
+          <w:strike/>
+          <w:sz w:val="28"/>
+          <w:szCs w:val="28"/>
+        </w:rPr>
+      </w:pPr>
+      <w:r>
+        <w:rPr>
+          <w:rFonts w:ascii="Times New Roman" w:hAnsi="Times New Roman" w:cs="Times New Roman"/>
+          <w:strike/>
           <w:sz w:val="28"/>
           <w:szCs w:val="28"/>
         </w:rPr>
@@ -1162,14 +1586,27 @@
       <w:r>
         <w:rPr>
           <w:rFonts w:ascii="Times New Roman" w:hAnsi="Times New Roman" w:cs="Times New Roman"/>
-          <w:sz w:val="28"/>
-          <w:szCs w:val="28"/>
-        </w:rPr>
-        <w:t>FK: UserID</w:t>
-      </w:r>
-      <w:r>
-        <w:rPr>
-          <w:rFonts w:ascii="Times New Roman" w:hAnsi="Times New Roman" w:cs="Times New Roman"/>
+          <w:strike/>
+          <w:sz w:val="28"/>
+          <w:szCs w:val="28"/>
+        </w:rPr>
+        <w:t xml:space="preserve">FK: </w:t>
+      </w:r>
+      <w:proofErr w:type="spellStart"/>
+      <w:r>
+        <w:rPr>
+          <w:rFonts w:ascii="Times New Roman" w:hAnsi="Times New Roman" w:cs="Times New Roman"/>
+          <w:strike/>
+          <w:sz w:val="28"/>
+          <w:szCs w:val="28"/>
+        </w:rPr>
+        <w:t>UserID</w:t>
+      </w:r>
+      <w:proofErr w:type="spellEnd"/>
+      <w:r>
+        <w:rPr>
+          <w:rFonts w:ascii="Times New Roman" w:hAnsi="Times New Roman" w:cs="Times New Roman"/>
+          <w:strike/>
           <w:sz w:val="28"/>
           <w:szCs w:val="28"/>
         </w:rPr>
@@ -1178,14 +1615,27 @@
       <w:r>
         <w:rPr>
           <w:rFonts w:ascii="Times New Roman" w:hAnsi="Times New Roman" w:cs="Times New Roman"/>
-          <w:sz w:val="28"/>
-          <w:szCs w:val="28"/>
-        </w:rPr>
-        <w:t>, FoodID</w:t>
-      </w:r>
-      <w:r>
-        <w:rPr>
-          <w:rFonts w:ascii="Times New Roman" w:hAnsi="Times New Roman" w:cs="Times New Roman"/>
+          <w:strike/>
+          <w:sz w:val="28"/>
+          <w:szCs w:val="28"/>
+        </w:rPr>
+        <w:t xml:space="preserve">, </w:t>
+      </w:r>
+      <w:proofErr w:type="spellStart"/>
+      <w:r>
+        <w:rPr>
+          <w:rFonts w:ascii="Times New Roman" w:hAnsi="Times New Roman" w:cs="Times New Roman"/>
+          <w:strike/>
+          <w:sz w:val="28"/>
+          <w:szCs w:val="28"/>
+        </w:rPr>
+        <w:t>FoodID</w:t>
+      </w:r>
+      <w:proofErr w:type="spellEnd"/>
+      <w:r>
+        <w:rPr>
+          <w:rFonts w:ascii="Times New Roman" w:hAnsi="Times New Roman" w:cs="Times New Roman"/>
+          <w:strike/>
           <w:sz w:val="28"/>
           <w:szCs w:val="28"/>
         </w:rPr>
@@ -1205,6 +1655,7 @@
           <w:szCs w:val="28"/>
         </w:rPr>
       </w:pPr>
+      <w:proofErr w:type="spellStart"/>
       <w:r>
         <w:rPr>
           <w:rFonts w:ascii="Times New Roman" w:hAnsi="Times New Roman" w:cs="Times New Roman"/>
@@ -1213,6 +1664,7 @@
         </w:rPr>
         <w:t>UserTrips</w:t>
       </w:r>
+      <w:proofErr w:type="spellEnd"/>
       <w:r>
         <w:rPr>
           <w:rFonts w:ascii="Times New Roman" w:hAnsi="Times New Roman" w:cs="Times New Roman"/>
@@ -1229,6 +1681,7 @@
         </w:rPr>
         <w:t>(</w:t>
       </w:r>
+      <w:proofErr w:type="spellStart"/>
       <w:r>
         <w:rPr>
           <w:rFonts w:ascii="Times New Roman" w:hAnsi="Times New Roman" w:cs="Times New Roman"/>
@@ -1238,22 +1691,87 @@
         </w:rPr>
         <w:t>TripID</w:t>
       </w:r>
-      <w:r>
-        <w:rPr>
-          <w:rFonts w:ascii="Times New Roman" w:hAnsi="Times New Roman" w:cs="Times New Roman"/>
-          <w:sz w:val="28"/>
-          <w:szCs w:val="28"/>
-        </w:rPr>
-        <w:t>, UserID, StartingCity, EndingCity, Notes</w:t>
-      </w:r>
-      <w:r>
-        <w:rPr>
-          <w:rFonts w:ascii="Times New Roman" w:hAnsi="Times New Roman" w:cs="Times New Roman"/>
-          <w:sz w:val="28"/>
-          <w:szCs w:val="28"/>
-        </w:rPr>
-        <w:t>, NumberOfDays</w:t>
-      </w:r>
+      <w:proofErr w:type="spellEnd"/>
+      <w:r>
+        <w:rPr>
+          <w:rFonts w:ascii="Times New Roman" w:hAnsi="Times New Roman" w:cs="Times New Roman"/>
+          <w:sz w:val="28"/>
+          <w:szCs w:val="28"/>
+        </w:rPr>
+        <w:t xml:space="preserve">, </w:t>
+      </w:r>
+      <w:proofErr w:type="spellStart"/>
+      <w:r>
+        <w:rPr>
+          <w:rFonts w:ascii="Times New Roman" w:hAnsi="Times New Roman" w:cs="Times New Roman"/>
+          <w:sz w:val="28"/>
+          <w:szCs w:val="28"/>
+        </w:rPr>
+        <w:t>UserID</w:t>
+      </w:r>
+      <w:proofErr w:type="spellEnd"/>
+      <w:r>
+        <w:rPr>
+          <w:rFonts w:ascii="Times New Roman" w:hAnsi="Times New Roman" w:cs="Times New Roman"/>
+          <w:sz w:val="28"/>
+          <w:szCs w:val="28"/>
+        </w:rPr>
+        <w:t xml:space="preserve">, </w:t>
+      </w:r>
+      <w:proofErr w:type="spellStart"/>
+      <w:r>
+        <w:rPr>
+          <w:rFonts w:ascii="Times New Roman" w:hAnsi="Times New Roman" w:cs="Times New Roman"/>
+          <w:sz w:val="28"/>
+          <w:szCs w:val="28"/>
+        </w:rPr>
+        <w:t>StartingCity</w:t>
+      </w:r>
+      <w:proofErr w:type="spellEnd"/>
+      <w:r>
+        <w:rPr>
+          <w:rFonts w:ascii="Times New Roman" w:hAnsi="Times New Roman" w:cs="Times New Roman"/>
+          <w:sz w:val="28"/>
+          <w:szCs w:val="28"/>
+        </w:rPr>
+        <w:t xml:space="preserve">, </w:t>
+      </w:r>
+      <w:proofErr w:type="spellStart"/>
+      <w:r>
+        <w:rPr>
+          <w:rFonts w:ascii="Times New Roman" w:hAnsi="Times New Roman" w:cs="Times New Roman"/>
+          <w:sz w:val="28"/>
+          <w:szCs w:val="28"/>
+        </w:rPr>
+        <w:t>EndingCity</w:t>
+      </w:r>
+      <w:proofErr w:type="spellEnd"/>
+      <w:r>
+        <w:rPr>
+          <w:rFonts w:ascii="Times New Roman" w:hAnsi="Times New Roman" w:cs="Times New Roman"/>
+          <w:sz w:val="28"/>
+          <w:szCs w:val="28"/>
+        </w:rPr>
+        <w:t>, Notes</w:t>
+      </w:r>
+      <w:r>
+        <w:rPr>
+          <w:rFonts w:ascii="Times New Roman" w:hAnsi="Times New Roman" w:cs="Times New Roman"/>
+          <w:sz w:val="28"/>
+          <w:szCs w:val="28"/>
+        </w:rPr>
+        <w:t xml:space="preserve">, </w:t>
+      </w:r>
+      <w:proofErr w:type="spellStart"/>
+      <w:r>
+        <w:rPr>
+          <w:rFonts w:ascii="Times New Roman" w:hAnsi="Times New Roman" w:cs="Times New Roman"/>
+          <w:sz w:val="28"/>
+          <w:szCs w:val="28"/>
+        </w:rPr>
+        <w:t>NumberOfDays</w:t>
+      </w:r>
+      <w:proofErr w:type="spellEnd"/>
       <w:r>
         <w:rPr>
           <w:rFonts w:ascii="Times New Roman" w:hAnsi="Times New Roman" w:cs="Times New Roman"/>
@@ -1284,6 +1802,7 @@
         </w:rPr>
         <w:t xml:space="preserve">PK: </w:t>
       </w:r>
+      <w:proofErr w:type="spellStart"/>
       <w:r>
         <w:rPr>
           <w:rFonts w:ascii="Times New Roman" w:hAnsi="Times New Roman" w:cs="Times New Roman"/>
@@ -1293,6 +1812,7 @@
         </w:rPr>
         <w:t>TripID</w:t>
       </w:r>
+      <w:proofErr w:type="spellEnd"/>
     </w:p>
     <w:p>
       <w:pPr>
@@ -1313,8 +1833,18 @@
           <w:sz w:val="28"/>
           <w:szCs w:val="28"/>
         </w:rPr>
-        <w:t>FK: UserID</w:t>
-      </w:r>
+        <w:t xml:space="preserve">FK: </w:t>
+      </w:r>
+      <w:proofErr w:type="spellStart"/>
+      <w:r>
+        <w:rPr>
+          <w:rFonts w:ascii="Times New Roman" w:hAnsi="Times New Roman" w:cs="Times New Roman"/>
+          <w:sz w:val="28"/>
+          <w:szCs w:val="28"/>
+        </w:rPr>
+        <w:t>UserID</w:t>
+      </w:r>
+      <w:proofErr w:type="spellEnd"/>
       <w:r>
         <w:rPr>
           <w:rFonts w:ascii="Times New Roman" w:hAnsi="Times New Roman" w:cs="Times New Roman"/>
@@ -1329,16 +1859,35 @@
           <w:sz w:val="28"/>
           <w:szCs w:val="28"/>
         </w:rPr>
-        <w:t>, StartingCity (references Cities</w:t>
-      </w:r>
-      <w:r>
-        <w:rPr>
-          <w:rFonts w:ascii="Times New Roman" w:hAnsi="Times New Roman" w:cs="Times New Roman"/>
-          <w:sz w:val="28"/>
-          <w:szCs w:val="28"/>
-        </w:rPr>
         <w:t xml:space="preserve">, </w:t>
       </w:r>
+      <w:proofErr w:type="spellStart"/>
+      <w:r>
+        <w:rPr>
+          <w:rFonts w:ascii="Times New Roman" w:hAnsi="Times New Roman" w:cs="Times New Roman"/>
+          <w:sz w:val="28"/>
+          <w:szCs w:val="28"/>
+        </w:rPr>
+        <w:t>StartingCity</w:t>
+      </w:r>
+      <w:proofErr w:type="spellEnd"/>
+      <w:r>
+        <w:rPr>
+          <w:rFonts w:ascii="Times New Roman" w:hAnsi="Times New Roman" w:cs="Times New Roman"/>
+          <w:sz w:val="28"/>
+          <w:szCs w:val="28"/>
+        </w:rPr>
+        <w:t xml:space="preserve"> (references Cities</w:t>
+      </w:r>
+      <w:r>
+        <w:rPr>
+          <w:rFonts w:ascii="Times New Roman" w:hAnsi="Times New Roman" w:cs="Times New Roman"/>
+          <w:sz w:val="28"/>
+          <w:szCs w:val="28"/>
+        </w:rPr>
+        <w:t xml:space="preserve">, </w:t>
+      </w:r>
+      <w:proofErr w:type="spellStart"/>
       <w:r>
         <w:rPr>
           <w:rFonts w:ascii="Times New Roman" w:hAnsi="Times New Roman" w:cs="Times New Roman"/>
@@ -1347,13 +1896,32 @@
         </w:rPr>
         <w:t>NotNULL</w:t>
       </w:r>
-      <w:r>
-        <w:rPr>
-          <w:rFonts w:ascii="Times New Roman" w:hAnsi="Times New Roman" w:cs="Times New Roman"/>
-          <w:sz w:val="28"/>
-          <w:szCs w:val="28"/>
-        </w:rPr>
-        <w:t>), EndingCity (references Cities</w:t>
+      <w:proofErr w:type="spellEnd"/>
+      <w:r>
+        <w:rPr>
+          <w:rFonts w:ascii="Times New Roman" w:hAnsi="Times New Roman" w:cs="Times New Roman"/>
+          <w:sz w:val="28"/>
+          <w:szCs w:val="28"/>
+        </w:rPr>
+        <w:t xml:space="preserve">), </w:t>
+      </w:r>
+      <w:proofErr w:type="spellStart"/>
+      <w:r>
+        <w:rPr>
+          <w:rFonts w:ascii="Times New Roman" w:hAnsi="Times New Roman" w:cs="Times New Roman"/>
+          <w:sz w:val="28"/>
+          <w:szCs w:val="28"/>
+        </w:rPr>
+        <w:t>EndingCity</w:t>
+      </w:r>
+      <w:proofErr w:type="spellEnd"/>
+      <w:r>
+        <w:rPr>
+          <w:rFonts w:ascii="Times New Roman" w:hAnsi="Times New Roman" w:cs="Times New Roman"/>
+          <w:sz w:val="28"/>
+          <w:szCs w:val="28"/>
+        </w:rPr>
+        <w:t xml:space="preserve"> (references Cities</w:t>
       </w:r>
       <w:r>
         <w:rPr>
@@ -1363,6 +1931,7 @@
         </w:rPr>
         <w:t xml:space="preserve">, </w:t>
       </w:r>
+      <w:proofErr w:type="spellStart"/>
       <w:r>
         <w:rPr>
           <w:rFonts w:ascii="Times New Roman" w:hAnsi="Times New Roman" w:cs="Times New Roman"/>
@@ -1371,6 +1940,7 @@
         </w:rPr>
         <w:t>NotNULL</w:t>
       </w:r>
+      <w:proofErr w:type="spellEnd"/>
       <w:r>
         <w:rPr>
           <w:rFonts w:ascii="Times New Roman" w:hAnsi="Times New Roman" w:cs="Times New Roman"/>
@@ -1389,6 +1959,7 @@
         </w:numPr>
         <w:rPr>
           <w:rFonts w:ascii="Times New Roman" w:hAnsi="Times New Roman" w:cs="Times New Roman"/>
+          <w:strike/>
           <w:sz w:val="28"/>
           <w:szCs w:val="28"/>
         </w:rPr>
@@ -1400,44 +1971,103 @@
           <w:szCs w:val="28"/>
         </w:rPr>
         <w:lastRenderedPageBreak/>
-        <w:t xml:space="preserve"> DayPlan</w:t>
-      </w:r>
-      <w:r>
-        <w:rPr>
-          <w:rFonts w:ascii="Times New Roman" w:hAnsi="Times New Roman" w:cs="Times New Roman"/>
-          <w:sz w:val="28"/>
-          <w:szCs w:val="28"/>
-        </w:rPr>
         <w:t xml:space="preserve"> </w:t>
       </w:r>
-      <w:r>
-        <w:rPr>
-          <w:rFonts w:ascii="Times New Roman" w:hAnsi="Times New Roman" w:cs="Times New Roman"/>
+      <w:proofErr w:type="spellStart"/>
+      <w:r>
+        <w:rPr>
+          <w:rFonts w:ascii="Times New Roman" w:hAnsi="Times New Roman" w:cs="Times New Roman"/>
+          <w:strike/>
+          <w:sz w:val="28"/>
+          <w:szCs w:val="28"/>
+        </w:rPr>
+        <w:t>DayPlan</w:t>
+      </w:r>
+      <w:proofErr w:type="spellEnd"/>
+      <w:r>
+        <w:rPr>
+          <w:rFonts w:ascii="Times New Roman" w:hAnsi="Times New Roman" w:cs="Times New Roman"/>
+          <w:strike/>
+          <w:sz w:val="28"/>
+          <w:szCs w:val="28"/>
+        </w:rPr>
+        <w:t xml:space="preserve"> </w:t>
+      </w:r>
+      <w:r>
+        <w:rPr>
+          <w:rFonts w:ascii="Times New Roman" w:hAnsi="Times New Roman" w:cs="Times New Roman"/>
+          <w:strike/>
           <w:sz w:val="28"/>
           <w:szCs w:val="28"/>
         </w:rPr>
         <w:t>(</w:t>
       </w:r>
-      <w:r>
-        <w:rPr>
-          <w:rFonts w:ascii="Times New Roman" w:hAnsi="Times New Roman" w:cs="Times New Roman"/>
+      <w:proofErr w:type="spellStart"/>
+      <w:r>
+        <w:rPr>
+          <w:rFonts w:ascii="Times New Roman" w:hAnsi="Times New Roman" w:cs="Times New Roman"/>
+          <w:strike/>
           <w:sz w:val="28"/>
           <w:szCs w:val="28"/>
           <w:u w:val="single"/>
         </w:rPr>
         <w:t>DayID</w:t>
       </w:r>
-      <w:r>
-        <w:rPr>
-          <w:rFonts w:ascii="Times New Roman" w:hAnsi="Times New Roman" w:cs="Times New Roman"/>
-          <w:sz w:val="28"/>
-          <w:szCs w:val="28"/>
-        </w:rPr>
-        <w:t xml:space="preserve">, TripID, DayNumber, </w:t>
-      </w:r>
-      <w:r>
-        <w:rPr>
-          <w:rFonts w:ascii="Times New Roman" w:hAnsi="Times New Roman" w:cs="Times New Roman"/>
+      <w:proofErr w:type="spellEnd"/>
+      <w:r>
+        <w:rPr>
+          <w:rFonts w:ascii="Times New Roman" w:hAnsi="Times New Roman" w:cs="Times New Roman"/>
+          <w:strike/>
+          <w:sz w:val="28"/>
+          <w:szCs w:val="28"/>
+        </w:rPr>
+        <w:t xml:space="preserve">, </w:t>
+      </w:r>
+      <w:proofErr w:type="spellStart"/>
+      <w:r>
+        <w:rPr>
+          <w:rFonts w:ascii="Times New Roman" w:hAnsi="Times New Roman" w:cs="Times New Roman"/>
+          <w:strike/>
+          <w:sz w:val="28"/>
+          <w:szCs w:val="28"/>
+        </w:rPr>
+        <w:t>TripID</w:t>
+      </w:r>
+      <w:proofErr w:type="spellEnd"/>
+      <w:r>
+        <w:rPr>
+          <w:rFonts w:ascii="Times New Roman" w:hAnsi="Times New Roman" w:cs="Times New Roman"/>
+          <w:strike/>
+          <w:sz w:val="28"/>
+          <w:szCs w:val="28"/>
+        </w:rPr>
+        <w:t xml:space="preserve">, </w:t>
+      </w:r>
+      <w:proofErr w:type="spellStart"/>
+      <w:r>
+        <w:rPr>
+          <w:rFonts w:ascii="Times New Roman" w:hAnsi="Times New Roman" w:cs="Times New Roman"/>
+          <w:strike/>
+          <w:sz w:val="28"/>
+          <w:szCs w:val="28"/>
+        </w:rPr>
+        <w:t>DayNumber</w:t>
+      </w:r>
+      <w:proofErr w:type="spellEnd"/>
+      <w:r>
+        <w:rPr>
+          <w:rFonts w:ascii="Times New Roman" w:hAnsi="Times New Roman" w:cs="Times New Roman"/>
+          <w:strike/>
+          <w:sz w:val="28"/>
+          <w:szCs w:val="28"/>
+        </w:rPr>
+        <w:t xml:space="preserve">, </w:t>
+      </w:r>
+      <w:proofErr w:type="spellStart"/>
+      <w:r>
+        <w:rPr>
+          <w:rFonts w:ascii="Times New Roman" w:hAnsi="Times New Roman" w:cs="Times New Roman"/>
+          <w:strike/>
           <w:sz w:val="28"/>
           <w:szCs w:val="28"/>
         </w:rPr>
@@ -1446,42 +2076,150 @@
       <w:r>
         <w:rPr>
           <w:rFonts w:ascii="Times New Roman" w:hAnsi="Times New Roman" w:cs="Times New Roman"/>
-          <w:sz w:val="28"/>
-          <w:szCs w:val="28"/>
-        </w:rPr>
-        <w:t xml:space="preserve">PlaceID, </w:t>
-      </w:r>
-      <w:r>
-        <w:rPr>
-          <w:rFonts w:ascii="Times New Roman" w:hAnsi="Times New Roman" w:cs="Times New Roman"/>
-          <w:sz w:val="28"/>
-          <w:szCs w:val="28"/>
-        </w:rPr>
-        <w:t>AfternoonPlaceID, NightPlaceID, Breakfast</w:t>
-      </w:r>
-      <w:r>
-        <w:rPr>
-          <w:rFonts w:ascii="Times New Roman" w:hAnsi="Times New Roman" w:cs="Times New Roman"/>
-          <w:sz w:val="28"/>
-          <w:szCs w:val="28"/>
-        </w:rPr>
-        <w:t xml:space="preserve">RestaurantID, </w:t>
-      </w:r>
-      <w:r>
-        <w:rPr>
-          <w:rFonts w:ascii="Times New Roman" w:hAnsi="Times New Roman" w:cs="Times New Roman"/>
-          <w:sz w:val="28"/>
-          <w:szCs w:val="28"/>
-        </w:rPr>
-        <w:t xml:space="preserve">LunchRestaurantID, DinnerRestaurantID, </w:t>
-      </w:r>
-      <w:r>
-        <w:rPr>
-          <w:rFonts w:ascii="Times New Roman" w:hAnsi="Times New Roman" w:cs="Times New Roman"/>
-          <w:sz w:val="28"/>
-          <w:szCs w:val="28"/>
-        </w:rPr>
-        <w:t>HotelID, Notes)</w:t>
+          <w:strike/>
+          <w:sz w:val="28"/>
+          <w:szCs w:val="28"/>
+        </w:rPr>
+        <w:t>PlaceID</w:t>
+      </w:r>
+      <w:proofErr w:type="spellEnd"/>
+      <w:r>
+        <w:rPr>
+          <w:rFonts w:ascii="Times New Roman" w:hAnsi="Times New Roman" w:cs="Times New Roman"/>
+          <w:strike/>
+          <w:sz w:val="28"/>
+          <w:szCs w:val="28"/>
+        </w:rPr>
+        <w:t xml:space="preserve">, </w:t>
+      </w:r>
+      <w:proofErr w:type="spellStart"/>
+      <w:r>
+        <w:rPr>
+          <w:rFonts w:ascii="Times New Roman" w:hAnsi="Times New Roman" w:cs="Times New Roman"/>
+          <w:strike/>
+          <w:sz w:val="28"/>
+          <w:szCs w:val="28"/>
+        </w:rPr>
+        <w:t>AfternoonPlaceID</w:t>
+      </w:r>
+      <w:proofErr w:type="spellEnd"/>
+      <w:r>
+        <w:rPr>
+          <w:rFonts w:ascii="Times New Roman" w:hAnsi="Times New Roman" w:cs="Times New Roman"/>
+          <w:strike/>
+          <w:sz w:val="28"/>
+          <w:szCs w:val="28"/>
+        </w:rPr>
+        <w:t xml:space="preserve">, </w:t>
+      </w:r>
+      <w:proofErr w:type="spellStart"/>
+      <w:r>
+        <w:rPr>
+          <w:rFonts w:ascii="Times New Roman" w:hAnsi="Times New Roman" w:cs="Times New Roman"/>
+          <w:strike/>
+          <w:sz w:val="28"/>
+          <w:szCs w:val="28"/>
+        </w:rPr>
+        <w:t>NightPlaceID</w:t>
+      </w:r>
+      <w:proofErr w:type="spellEnd"/>
+      <w:r>
+        <w:rPr>
+          <w:rFonts w:ascii="Times New Roman" w:hAnsi="Times New Roman" w:cs="Times New Roman"/>
+          <w:strike/>
+          <w:sz w:val="28"/>
+          <w:szCs w:val="28"/>
+        </w:rPr>
+        <w:t xml:space="preserve">, </w:t>
+      </w:r>
+      <w:proofErr w:type="spellStart"/>
+      <w:r>
+        <w:rPr>
+          <w:rFonts w:ascii="Times New Roman" w:hAnsi="Times New Roman" w:cs="Times New Roman"/>
+          <w:strike/>
+          <w:sz w:val="28"/>
+          <w:szCs w:val="28"/>
+        </w:rPr>
+        <w:t>Breakfast</w:t>
+      </w:r>
+      <w:r>
+        <w:rPr>
+          <w:rFonts w:ascii="Times New Roman" w:hAnsi="Times New Roman" w:cs="Times New Roman"/>
+          <w:strike/>
+          <w:sz w:val="28"/>
+          <w:szCs w:val="28"/>
+        </w:rPr>
+        <w:t>RestaurantID</w:t>
+      </w:r>
+      <w:proofErr w:type="spellEnd"/>
+      <w:r>
+        <w:rPr>
+          <w:rFonts w:ascii="Times New Roman" w:hAnsi="Times New Roman" w:cs="Times New Roman"/>
+          <w:strike/>
+          <w:sz w:val="28"/>
+          <w:szCs w:val="28"/>
+        </w:rPr>
+        <w:t xml:space="preserve">, </w:t>
+      </w:r>
+      <w:proofErr w:type="spellStart"/>
+      <w:r>
+        <w:rPr>
+          <w:rFonts w:ascii="Times New Roman" w:hAnsi="Times New Roman" w:cs="Times New Roman"/>
+          <w:strike/>
+          <w:sz w:val="28"/>
+          <w:szCs w:val="28"/>
+        </w:rPr>
+        <w:t>LunchRestaurantID</w:t>
+      </w:r>
+      <w:proofErr w:type="spellEnd"/>
+      <w:r>
+        <w:rPr>
+          <w:rFonts w:ascii="Times New Roman" w:hAnsi="Times New Roman" w:cs="Times New Roman"/>
+          <w:strike/>
+          <w:sz w:val="28"/>
+          <w:szCs w:val="28"/>
+        </w:rPr>
+        <w:t xml:space="preserve">, </w:t>
+      </w:r>
+      <w:proofErr w:type="spellStart"/>
+      <w:r>
+        <w:rPr>
+          <w:rFonts w:ascii="Times New Roman" w:hAnsi="Times New Roman" w:cs="Times New Roman"/>
+          <w:strike/>
+          <w:sz w:val="28"/>
+          <w:szCs w:val="28"/>
+        </w:rPr>
+        <w:t>DinnerRestaurantID</w:t>
+      </w:r>
+      <w:proofErr w:type="spellEnd"/>
+      <w:r>
+        <w:rPr>
+          <w:rFonts w:ascii="Times New Roman" w:hAnsi="Times New Roman" w:cs="Times New Roman"/>
+          <w:strike/>
+          <w:sz w:val="28"/>
+          <w:szCs w:val="28"/>
+        </w:rPr>
+        <w:t xml:space="preserve">, </w:t>
+      </w:r>
+      <w:proofErr w:type="spellStart"/>
+      <w:r>
+        <w:rPr>
+          <w:rFonts w:ascii="Times New Roman" w:hAnsi="Times New Roman" w:cs="Times New Roman"/>
+          <w:strike/>
+          <w:sz w:val="28"/>
+          <w:szCs w:val="28"/>
+        </w:rPr>
+        <w:t>HotelID</w:t>
+      </w:r>
+      <w:proofErr w:type="spellEnd"/>
+      <w:r>
+        <w:rPr>
+          <w:rFonts w:ascii="Times New Roman" w:hAnsi="Times New Roman" w:cs="Times New Roman"/>
+          <w:strike/>
+          <w:sz w:val="28"/>
+          <w:szCs w:val="28"/>
+        </w:rPr>
+        <w:t>, Notes)</w:t>
       </w:r>
     </w:p>
     <w:p>
@@ -1493,6 +2231,7 @@
         </w:numPr>
         <w:rPr>
           <w:rFonts w:ascii="Times New Roman" w:hAnsi="Times New Roman" w:cs="Times New Roman"/>
+          <w:strike/>
           <w:sz w:val="28"/>
           <w:szCs w:val="28"/>
           <w:u w:val="single"/>
@@ -1501,20 +2240,24 @@
       <w:r>
         <w:rPr>
           <w:rFonts w:ascii="Times New Roman" w:hAnsi="Times New Roman" w:cs="Times New Roman"/>
+          <w:strike/>
           <w:sz w:val="28"/>
           <w:szCs w:val="28"/>
         </w:rPr>
         <w:t xml:space="preserve">PK: </w:t>
       </w:r>
-      <w:r>
-        <w:rPr>
-          <w:rFonts w:ascii="Times New Roman" w:hAnsi="Times New Roman" w:cs="Times New Roman"/>
+      <w:proofErr w:type="spellStart"/>
+      <w:r>
+        <w:rPr>
+          <w:rFonts w:ascii="Times New Roman" w:hAnsi="Times New Roman" w:cs="Times New Roman"/>
+          <w:strike/>
           <w:sz w:val="28"/>
           <w:szCs w:val="28"/>
           <w:u w:val="single"/>
         </w:rPr>
         <w:t>DayID</w:t>
       </w:r>
+      <w:proofErr w:type="spellEnd"/>
     </w:p>
     <w:p>
       <w:pPr>
@@ -1525,101 +2268,293 @@
         </w:numPr>
         <w:rPr>
           <w:rFonts w:ascii="Times New Roman" w:hAnsi="Times New Roman" w:cs="Times New Roman"/>
-          <w:sz w:val="28"/>
-          <w:szCs w:val="28"/>
-        </w:rPr>
-      </w:pPr>
-      <w:r>
-        <w:rPr>
-          <w:rFonts w:ascii="Times New Roman" w:hAnsi="Times New Roman" w:cs="Times New Roman"/>
-          <w:sz w:val="28"/>
-          <w:szCs w:val="28"/>
-        </w:rPr>
-        <w:t>FK: TripID</w:t>
-      </w:r>
-      <w:r>
-        <w:rPr>
-          <w:rFonts w:ascii="Times New Roman" w:hAnsi="Times New Roman" w:cs="Times New Roman"/>
-          <w:sz w:val="28"/>
-          <w:szCs w:val="28"/>
-        </w:rPr>
-        <w:t xml:space="preserve"> (references UserTrips), MorningPlaceID (references </w:t>
-      </w:r>
-      <w:r>
-        <w:rPr>
-          <w:rFonts w:ascii="Times New Roman" w:hAnsi="Times New Roman" w:cs="Times New Roman"/>
+          <w:strike/>
+          <w:sz w:val="28"/>
+          <w:szCs w:val="28"/>
+        </w:rPr>
+      </w:pPr>
+      <w:r>
+        <w:rPr>
+          <w:rFonts w:ascii="Times New Roman" w:hAnsi="Times New Roman" w:cs="Times New Roman"/>
+          <w:strike/>
+          <w:sz w:val="28"/>
+          <w:szCs w:val="28"/>
+        </w:rPr>
+        <w:t xml:space="preserve">FK: </w:t>
+      </w:r>
+      <w:proofErr w:type="spellStart"/>
+      <w:r>
+        <w:rPr>
+          <w:rFonts w:ascii="Times New Roman" w:hAnsi="Times New Roman" w:cs="Times New Roman"/>
+          <w:strike/>
+          <w:sz w:val="28"/>
+          <w:szCs w:val="28"/>
+        </w:rPr>
+        <w:t>TripID</w:t>
+      </w:r>
+      <w:proofErr w:type="spellEnd"/>
+      <w:r>
+        <w:rPr>
+          <w:rFonts w:ascii="Times New Roman" w:hAnsi="Times New Roman" w:cs="Times New Roman"/>
+          <w:strike/>
+          <w:sz w:val="28"/>
+          <w:szCs w:val="28"/>
+        </w:rPr>
+        <w:t xml:space="preserve"> (references </w:t>
+      </w:r>
+      <w:proofErr w:type="spellStart"/>
+      <w:r>
+        <w:rPr>
+          <w:rFonts w:ascii="Times New Roman" w:hAnsi="Times New Roman" w:cs="Times New Roman"/>
+          <w:strike/>
+          <w:sz w:val="28"/>
+          <w:szCs w:val="28"/>
+        </w:rPr>
+        <w:t>UserTrips</w:t>
+      </w:r>
+      <w:proofErr w:type="spellEnd"/>
+      <w:r>
+        <w:rPr>
+          <w:rFonts w:ascii="Times New Roman" w:hAnsi="Times New Roman" w:cs="Times New Roman"/>
+          <w:strike/>
+          <w:sz w:val="28"/>
+          <w:szCs w:val="28"/>
+        </w:rPr>
+        <w:t xml:space="preserve">), </w:t>
+      </w:r>
+      <w:proofErr w:type="spellStart"/>
+      <w:r>
+        <w:rPr>
+          <w:rFonts w:ascii="Times New Roman" w:hAnsi="Times New Roman" w:cs="Times New Roman"/>
+          <w:strike/>
+          <w:sz w:val="28"/>
+          <w:szCs w:val="28"/>
+        </w:rPr>
+        <w:t>MorningPlaceID</w:t>
+      </w:r>
+      <w:proofErr w:type="spellEnd"/>
+      <w:r>
+        <w:rPr>
+          <w:rFonts w:ascii="Times New Roman" w:hAnsi="Times New Roman" w:cs="Times New Roman"/>
+          <w:strike/>
+          <w:sz w:val="28"/>
+          <w:szCs w:val="28"/>
+        </w:rPr>
+        <w:t xml:space="preserve"> (references </w:t>
+      </w:r>
+      <w:proofErr w:type="spellStart"/>
+      <w:r>
+        <w:rPr>
+          <w:rFonts w:ascii="Times New Roman" w:hAnsi="Times New Roman" w:cs="Times New Roman"/>
+          <w:strike/>
           <w:sz w:val="28"/>
           <w:szCs w:val="28"/>
         </w:rPr>
         <w:t>PlacesToVisit</w:t>
       </w:r>
-      <w:r>
-        <w:rPr>
-          <w:rFonts w:ascii="Times New Roman" w:hAnsi="Times New Roman" w:cs="Times New Roman"/>
-          <w:sz w:val="28"/>
-          <w:szCs w:val="28"/>
-        </w:rPr>
-        <w:t xml:space="preserve">), AfternoonPlaceID (references </w:t>
-      </w:r>
-      <w:r>
-        <w:rPr>
-          <w:rFonts w:ascii="Times New Roman" w:hAnsi="Times New Roman" w:cs="Times New Roman"/>
+      <w:proofErr w:type="spellEnd"/>
+      <w:r>
+        <w:rPr>
+          <w:rFonts w:ascii="Times New Roman" w:hAnsi="Times New Roman" w:cs="Times New Roman"/>
+          <w:strike/>
+          <w:sz w:val="28"/>
+          <w:szCs w:val="28"/>
+        </w:rPr>
+        <w:t xml:space="preserve">), </w:t>
+      </w:r>
+      <w:proofErr w:type="spellStart"/>
+      <w:r>
+        <w:rPr>
+          <w:rFonts w:ascii="Times New Roman" w:hAnsi="Times New Roman" w:cs="Times New Roman"/>
+          <w:strike/>
+          <w:sz w:val="28"/>
+          <w:szCs w:val="28"/>
+        </w:rPr>
+        <w:t>AfternoonPlaceID</w:t>
+      </w:r>
+      <w:proofErr w:type="spellEnd"/>
+      <w:r>
+        <w:rPr>
+          <w:rFonts w:ascii="Times New Roman" w:hAnsi="Times New Roman" w:cs="Times New Roman"/>
+          <w:strike/>
+          <w:sz w:val="28"/>
+          <w:szCs w:val="28"/>
+        </w:rPr>
+        <w:t xml:space="preserve"> (references </w:t>
+      </w:r>
+      <w:proofErr w:type="spellStart"/>
+      <w:r>
+        <w:rPr>
+          <w:rFonts w:ascii="Times New Roman" w:hAnsi="Times New Roman" w:cs="Times New Roman"/>
+          <w:strike/>
           <w:sz w:val="28"/>
           <w:szCs w:val="28"/>
         </w:rPr>
         <w:t>PlacesToVisit</w:t>
       </w:r>
-      <w:r>
-        <w:rPr>
-          <w:rFonts w:ascii="Times New Roman" w:hAnsi="Times New Roman" w:cs="Times New Roman"/>
-          <w:sz w:val="28"/>
-          <w:szCs w:val="28"/>
-        </w:rPr>
-        <w:t xml:space="preserve">), NightPlaceID (references </w:t>
-      </w:r>
-      <w:r>
-        <w:rPr>
-          <w:rFonts w:ascii="Times New Roman" w:hAnsi="Times New Roman" w:cs="Times New Roman"/>
+      <w:proofErr w:type="spellEnd"/>
+      <w:r>
+        <w:rPr>
+          <w:rFonts w:ascii="Times New Roman" w:hAnsi="Times New Roman" w:cs="Times New Roman"/>
+          <w:strike/>
+          <w:sz w:val="28"/>
+          <w:szCs w:val="28"/>
+        </w:rPr>
+        <w:t xml:space="preserve">), </w:t>
+      </w:r>
+      <w:proofErr w:type="spellStart"/>
+      <w:r>
+        <w:rPr>
+          <w:rFonts w:ascii="Times New Roman" w:hAnsi="Times New Roman" w:cs="Times New Roman"/>
+          <w:strike/>
+          <w:sz w:val="28"/>
+          <w:szCs w:val="28"/>
+        </w:rPr>
+        <w:t>NightPlaceID</w:t>
+      </w:r>
+      <w:proofErr w:type="spellEnd"/>
+      <w:r>
+        <w:rPr>
+          <w:rFonts w:ascii="Times New Roman" w:hAnsi="Times New Roman" w:cs="Times New Roman"/>
+          <w:strike/>
+          <w:sz w:val="28"/>
+          <w:szCs w:val="28"/>
+        </w:rPr>
+        <w:t xml:space="preserve"> (references </w:t>
+      </w:r>
+      <w:proofErr w:type="spellStart"/>
+      <w:r>
+        <w:rPr>
+          <w:rFonts w:ascii="Times New Roman" w:hAnsi="Times New Roman" w:cs="Times New Roman"/>
+          <w:strike/>
           <w:sz w:val="28"/>
           <w:szCs w:val="28"/>
         </w:rPr>
         <w:t>PlacesToVisit</w:t>
       </w:r>
-      <w:r>
-        <w:rPr>
-          <w:rFonts w:ascii="Times New Roman" w:hAnsi="Times New Roman" w:cs="Times New Roman"/>
-          <w:sz w:val="28"/>
-          <w:szCs w:val="28"/>
-        </w:rPr>
-        <w:t>), BreakfastRestaurantID (references Restaurants</w:t>
-      </w:r>
-      <w:r>
-        <w:rPr>
-          <w:rFonts w:ascii="Times New Roman" w:hAnsi="Times New Roman" w:cs="Times New Roman"/>
+      <w:proofErr w:type="spellEnd"/>
+      <w:r>
+        <w:rPr>
+          <w:rFonts w:ascii="Times New Roman" w:hAnsi="Times New Roman" w:cs="Times New Roman"/>
+          <w:strike/>
+          <w:sz w:val="28"/>
+          <w:szCs w:val="28"/>
+        </w:rPr>
+        <w:t xml:space="preserve">), </w:t>
+      </w:r>
+      <w:proofErr w:type="spellStart"/>
+      <w:r>
+        <w:rPr>
+          <w:rFonts w:ascii="Times New Roman" w:hAnsi="Times New Roman" w:cs="Times New Roman"/>
+          <w:strike/>
+          <w:sz w:val="28"/>
+          <w:szCs w:val="28"/>
+        </w:rPr>
+        <w:t>BreakfastRestaurantID</w:t>
+      </w:r>
+      <w:proofErr w:type="spellEnd"/>
+      <w:r>
+        <w:rPr>
+          <w:rFonts w:ascii="Times New Roman" w:hAnsi="Times New Roman" w:cs="Times New Roman"/>
+          <w:strike/>
+          <w:sz w:val="28"/>
+          <w:szCs w:val="28"/>
+        </w:rPr>
+        <w:t xml:space="preserve"> (references Restaurants</w:t>
+      </w:r>
+      <w:r>
+        <w:rPr>
+          <w:rFonts w:ascii="Times New Roman" w:hAnsi="Times New Roman" w:cs="Times New Roman"/>
+          <w:strike/>
           <w:sz w:val="28"/>
           <w:szCs w:val="28"/>
         </w:rPr>
         <w:t xml:space="preserve">, </w:t>
       </w:r>
-      <w:r>
-        <w:rPr>
-          <w:rFonts w:ascii="Times New Roman" w:hAnsi="Times New Roman" w:cs="Times New Roman"/>
+      <w:proofErr w:type="spellStart"/>
+      <w:r>
+        <w:rPr>
+          <w:rFonts w:ascii="Times New Roman" w:hAnsi="Times New Roman" w:cs="Times New Roman"/>
+          <w:strike/>
           <w:sz w:val="28"/>
           <w:szCs w:val="28"/>
         </w:rPr>
         <w:t>NotNULL</w:t>
       </w:r>
-      <w:r>
-        <w:rPr>
-          <w:rFonts w:ascii="Times New Roman" w:hAnsi="Times New Roman" w:cs="Times New Roman"/>
-          <w:sz w:val="28"/>
-          <w:szCs w:val="28"/>
-        </w:rPr>
-        <w:t>), LunchRestaurantID (references</w:t>
-      </w:r>
-      <w:r>
-        <w:rPr>
-          <w:rFonts w:ascii="Times New Roman" w:hAnsi="Times New Roman" w:cs="Times New Roman"/>
+      <w:proofErr w:type="spellEnd"/>
+      <w:r>
+        <w:rPr>
+          <w:rFonts w:ascii="Times New Roman" w:hAnsi="Times New Roman" w:cs="Times New Roman"/>
+          <w:strike/>
+          <w:sz w:val="28"/>
+          <w:szCs w:val="28"/>
+        </w:rPr>
+        <w:t xml:space="preserve">), </w:t>
+      </w:r>
+      <w:proofErr w:type="spellStart"/>
+      <w:r>
+        <w:rPr>
+          <w:rFonts w:ascii="Times New Roman" w:hAnsi="Times New Roman" w:cs="Times New Roman"/>
+          <w:strike/>
+          <w:sz w:val="28"/>
+          <w:szCs w:val="28"/>
+        </w:rPr>
+        <w:t>LunchRestaurantID</w:t>
+      </w:r>
+      <w:proofErr w:type="spellEnd"/>
+      <w:r>
+        <w:rPr>
+          <w:rFonts w:ascii="Times New Roman" w:hAnsi="Times New Roman" w:cs="Times New Roman"/>
+          <w:strike/>
+          <w:sz w:val="28"/>
+          <w:szCs w:val="28"/>
+        </w:rPr>
+        <w:t xml:space="preserve"> (references Restaurants</w:t>
+      </w:r>
+      <w:r>
+        <w:rPr>
+          <w:rFonts w:ascii="Times New Roman" w:hAnsi="Times New Roman" w:cs="Times New Roman"/>
+          <w:strike/>
+          <w:sz w:val="28"/>
+          <w:szCs w:val="28"/>
+        </w:rPr>
+        <w:t xml:space="preserve">, </w:t>
+      </w:r>
+      <w:proofErr w:type="spellStart"/>
+      <w:r>
+        <w:rPr>
+          <w:rFonts w:ascii="Times New Roman" w:hAnsi="Times New Roman" w:cs="Times New Roman"/>
+          <w:strike/>
+          <w:sz w:val="28"/>
+          <w:szCs w:val="28"/>
+        </w:rPr>
+        <w:t>NotNULL</w:t>
+      </w:r>
+      <w:proofErr w:type="spellEnd"/>
+      <w:r>
+        <w:rPr>
+          <w:rFonts w:ascii="Times New Roman" w:hAnsi="Times New Roman" w:cs="Times New Roman"/>
+          <w:strike/>
+          <w:sz w:val="28"/>
+          <w:szCs w:val="28"/>
+        </w:rPr>
+        <w:t xml:space="preserve">), </w:t>
+      </w:r>
+      <w:proofErr w:type="spellStart"/>
+      <w:r>
+        <w:rPr>
+          <w:rFonts w:ascii="Times New Roman" w:hAnsi="Times New Roman" w:cs="Times New Roman"/>
+          <w:strike/>
+          <w:sz w:val="28"/>
+          <w:szCs w:val="28"/>
+        </w:rPr>
+        <w:t>DinnerRestaurantID</w:t>
+      </w:r>
+      <w:proofErr w:type="spellEnd"/>
+      <w:r>
+        <w:rPr>
+          <w:rFonts w:ascii="Times New Roman" w:hAnsi="Times New Roman" w:cs="Times New Roman"/>
+          <w:strike/>
           <w:sz w:val="28"/>
           <w:szCs w:val="28"/>
         </w:rPr>
@@ -1628,78 +2563,36 @@
       <w:r>
         <w:rPr>
           <w:rFonts w:ascii="Times New Roman" w:hAnsi="Times New Roman" w:cs="Times New Roman"/>
-          <w:sz w:val="28"/>
-          <w:szCs w:val="28"/>
-        </w:rPr>
-        <w:t>Restaurants</w:t>
-      </w:r>
-      <w:r>
-        <w:rPr>
-          <w:rFonts w:ascii="Times New Roman" w:hAnsi="Times New Roman" w:cs="Times New Roman"/>
+          <w:strike/>
+          <w:sz w:val="28"/>
+          <w:szCs w:val="28"/>
+        </w:rPr>
+        <w:t>(references Restaurants</w:t>
+      </w:r>
+      <w:r>
+        <w:rPr>
+          <w:rFonts w:ascii="Times New Roman" w:hAnsi="Times New Roman" w:cs="Times New Roman"/>
+          <w:strike/>
           <w:sz w:val="28"/>
           <w:szCs w:val="28"/>
         </w:rPr>
         <w:t xml:space="preserve">, </w:t>
       </w:r>
-      <w:r>
-        <w:rPr>
-          <w:rFonts w:ascii="Times New Roman" w:hAnsi="Times New Roman" w:cs="Times New Roman"/>
+      <w:proofErr w:type="spellStart"/>
+      <w:r>
+        <w:rPr>
+          <w:rFonts w:ascii="Times New Roman" w:hAnsi="Times New Roman" w:cs="Times New Roman"/>
+          <w:strike/>
           <w:sz w:val="28"/>
           <w:szCs w:val="28"/>
         </w:rPr>
         <w:t>NotNULL</w:t>
       </w:r>
-      <w:r>
-        <w:rPr>
-          <w:rFonts w:ascii="Times New Roman" w:hAnsi="Times New Roman" w:cs="Times New Roman"/>
-          <w:sz w:val="28"/>
-          <w:szCs w:val="28"/>
-        </w:rPr>
-        <w:t>), DinnerRestaurantID</w:t>
-      </w:r>
-      <w:r>
-        <w:rPr>
-          <w:rFonts w:ascii="Times New Roman" w:hAnsi="Times New Roman" w:cs="Times New Roman"/>
-          <w:sz w:val="28"/>
-          <w:szCs w:val="28"/>
-        </w:rPr>
-        <w:t xml:space="preserve"> </w:t>
-      </w:r>
-      <w:r>
-        <w:rPr>
-          <w:rFonts w:ascii="Times New Roman" w:hAnsi="Times New Roman" w:cs="Times New Roman"/>
-          <w:sz w:val="28"/>
-          <w:szCs w:val="28"/>
-        </w:rPr>
-        <w:t>(references</w:t>
-      </w:r>
-      <w:r>
-        <w:rPr>
-          <w:rFonts w:ascii="Times New Roman" w:hAnsi="Times New Roman" w:cs="Times New Roman"/>
-          <w:sz w:val="28"/>
-          <w:szCs w:val="28"/>
-        </w:rPr>
-        <w:t xml:space="preserve"> </w:t>
-      </w:r>
-      <w:r>
-        <w:rPr>
-          <w:rFonts w:ascii="Times New Roman" w:hAnsi="Times New Roman" w:cs="Times New Roman"/>
-          <w:sz w:val="28"/>
-          <w:szCs w:val="28"/>
-        </w:rPr>
-        <w:t>Restaurants</w:t>
-      </w:r>
-      <w:r>
-        <w:rPr>
-          <w:rFonts w:ascii="Times New Roman" w:hAnsi="Times New Roman" w:cs="Times New Roman"/>
-          <w:sz w:val="28"/>
-          <w:szCs w:val="28"/>
-        </w:rPr>
-        <w:t>, NotNULL</w:t>
-      </w:r>
-      <w:r>
-        <w:rPr>
-          <w:rFonts w:ascii="Times New Roman" w:hAnsi="Times New Roman" w:cs="Times New Roman"/>
+      <w:proofErr w:type="spellEnd"/>
+      <w:r>
+        <w:rPr>
+          <w:rFonts w:ascii="Times New Roman" w:hAnsi="Times New Roman" w:cs="Times New Roman"/>
+          <w:strike/>
           <w:sz w:val="28"/>
           <w:szCs w:val="28"/>
         </w:rPr>
@@ -1735,6 +2628,56 @@
     </w:sectPr>
   </w:body>
 </w:document>
+</file>
+
+<file path=word/endnotes.xml><?xml version="1.0" encoding="utf-8"?>
+<w:endnotes xmlns:wpc="http://schemas.microsoft.com/office/word/2010/wordprocessingCanvas" xmlns:cx="http://schemas.microsoft.com/office/drawing/2014/chartex" xmlns:cx1="http://schemas.microsoft.com/office/drawing/2015/9/8/chartex" xmlns:cx2="http://schemas.microsoft.com/office/drawing/2015/10/21/chartex" xmlns:cx3="http://schemas.microsoft.com/office/drawing/2016/5/9/chartex" xmlns:cx4="http://schemas.microsoft.com/office/drawing/2016/5/10/chartex" xmlns:cx5="http://schemas.microsoft.com/office/drawing/2016/5/11/chartex" xmlns:cx6="http://schemas.microsoft.com/office/drawing/2016/5/12/chartex" xmlns:cx7="http://schemas.microsoft.com/office/drawing/2016/5/13/chartex" xmlns:cx8="http://schemas.microsoft.com/office/drawing/2016/5/14/chartex" xmlns:mc="http://schemas.openxmlformats.org/markup-compatibility/2006" xmlns:aink="http://schemas.microsoft.com/office/drawing/2016/ink" xmlns:am3d="http://schemas.microsoft.com/office/drawing/2017/model3d" xmlns:o="urn:schemas-microsoft-com:office:office" xmlns:oel="http://schemas.microsoft.com/office/2019/extlst" xmlns:r="http://schemas.openxmlformats.org/officeDocument/2006/relationships" xmlns:m="http://schemas.openxmlformats.org/officeDocument/2006/math" xmlns:v="urn:schemas-microsoft-com:vml" xmlns:wp14="http://schemas.microsoft.com/office/word/2010/wordprocessingDrawing" xmlns:wp="http://schemas.openxmlformats.org/drawingml/2006/wordprocessingDrawing" xmlns:w10="urn:schemas-microsoft-com:office:word" xmlns:w="http://schemas.openxmlformats.org/wordprocessingml/2006/main" xmlns:w14="http://schemas.microsoft.com/office/word/2010/wordml" xmlns:w15="http://schemas.microsoft.com/office/word/2012/wordml" xmlns:w16cex="http://schemas.microsoft.com/office/word/2018/wordml/cex" xmlns:w16cid="http://schemas.microsoft.com/office/word/2016/wordml/cid" xmlns:w16="http://schemas.microsoft.com/office/word/2018/wordml" xmlns:w16sdtdh="http://schemas.microsoft.com/office/word/2020/wordml/sdtdatahash" xmlns:w16se="http://schemas.microsoft.com/office/word/2015/wordml/symex" xmlns:wpg="http://schemas.microsoft.com/office/word/2010/wordprocessingGroup" xmlns:wpi="http://schemas.microsoft.com/office/word/2010/wordprocessingInk" xmlns:wne="http://schemas.microsoft.com/office/word/2006/wordml" xmlns:wps="http://schemas.microsoft.com/office/word/2010/wordprocessingShape" mc:Ignorable="w14 w15 w16se w16cid w16 w16cex w16sdtdh wp14">
+  <w:endnote w:type="separator" w:id="-1">
+    <w:p>
+      <w:pPr>
+        <w:spacing w:after="0" w:line="240" w:lineRule="auto"/>
+      </w:pPr>
+      <w:r>
+        <w:separator/>
+      </w:r>
+    </w:p>
+  </w:endnote>
+  <w:endnote w:type="continuationSeparator" w:id="0">
+    <w:p>
+      <w:pPr>
+        <w:spacing w:after="0" w:line="240" w:lineRule="auto"/>
+      </w:pPr>
+      <w:r>
+        <w:continuationSeparator/>
+      </w:r>
+    </w:p>
+  </w:endnote>
+</w:endnotes>
+</file>
+
+<file path=word/footnotes.xml><?xml version="1.0" encoding="utf-8"?>
+<w:footnotes xmlns:wpc="http://schemas.microsoft.com/office/word/2010/wordprocessingCanvas" xmlns:cx="http://schemas.microsoft.com/office/drawing/2014/chartex" xmlns:cx1="http://schemas.microsoft.com/office/drawing/2015/9/8/chartex" xmlns:cx2="http://schemas.microsoft.com/office/drawing/2015/10/21/chartex" xmlns:cx3="http://schemas.microsoft.com/office/drawing/2016/5/9/chartex" xmlns:cx4="http://schemas.microsoft.com/office/drawing/2016/5/10/chartex" xmlns:cx5="http://schemas.microsoft.com/office/drawing/2016/5/11/chartex" xmlns:cx6="http://schemas.microsoft.com/office/drawing/2016/5/12/chartex" xmlns:cx7="http://schemas.microsoft.com/office/drawing/2016/5/13/chartex" xmlns:cx8="http://schemas.microsoft.com/office/drawing/2016/5/14/chartex" xmlns:mc="http://schemas.openxmlformats.org/markup-compatibility/2006" xmlns:aink="http://schemas.microsoft.com/office/drawing/2016/ink" xmlns:am3d="http://schemas.microsoft.com/office/drawing/2017/model3d" xmlns:o="urn:schemas-microsoft-com:office:office" xmlns:oel="http://schemas.microsoft.com/office/2019/extlst" xmlns:r="http://schemas.openxmlformats.org/officeDocument/2006/relationships" xmlns:m="http://schemas.openxmlformats.org/officeDocument/2006/math" xmlns:v="urn:schemas-microsoft-com:vml" xmlns:wp14="http://schemas.microsoft.com/office/word/2010/wordprocessingDrawing" xmlns:wp="http://schemas.openxmlformats.org/drawingml/2006/wordprocessingDrawing" xmlns:w10="urn:schemas-microsoft-com:office:word" xmlns:w="http://schemas.openxmlformats.org/wordprocessingml/2006/main" xmlns:w14="http://schemas.microsoft.com/office/word/2010/wordml" xmlns:w15="http://schemas.microsoft.com/office/word/2012/wordml" xmlns:w16cex="http://schemas.microsoft.com/office/word/2018/wordml/cex" xmlns:w16cid="http://schemas.microsoft.com/office/word/2016/wordml/cid" xmlns:w16="http://schemas.microsoft.com/office/word/2018/wordml" xmlns:w16sdtdh="http://schemas.microsoft.com/office/word/2020/wordml/sdtdatahash" xmlns:w16se="http://schemas.microsoft.com/office/word/2015/wordml/symex" xmlns:wpg="http://schemas.microsoft.com/office/word/2010/wordprocessingGroup" xmlns:wpi="http://schemas.microsoft.com/office/word/2010/wordprocessingInk" xmlns:wne="http://schemas.microsoft.com/office/word/2006/wordml" xmlns:wps="http://schemas.microsoft.com/office/word/2010/wordprocessingShape" mc:Ignorable="w14 w15 w16se w16cid w16 w16cex w16sdtdh wp14">
+  <w:footnote w:type="separator" w:id="-1">
+    <w:p>
+      <w:pPr>
+        <w:spacing w:after="0" w:line="240" w:lineRule="auto"/>
+      </w:pPr>
+      <w:r>
+        <w:separator/>
+      </w:r>
+    </w:p>
+  </w:footnote>
+  <w:footnote w:type="continuationSeparator" w:id="0">
+    <w:p>
+      <w:pPr>
+        <w:spacing w:after="0" w:line="240" w:lineRule="auto"/>
+      </w:pPr>
+      <w:r>
+        <w:continuationSeparator/>
+      </w:r>
+    </w:p>
+  </w:footnote>
+</w:footnotes>
 </file>
 
 <file path=word/numbering.xml><?xml version="1.0" encoding="utf-8"?>
@@ -2389,6 +3332,50 @@
       <w:contextualSpacing/>
     </w:pPr>
   </w:style>
+  <w:style w:type="paragraph" w:styleId="Header">
+    <w:name w:val="header"/>
+    <w:basedOn w:val="Normal"/>
+    <w:link w:val="HeaderChar"/>
+    <w:uiPriority w:val="99"/>
+    <w:unhideWhenUsed/>
+    <w:rsid w:val="002D6AB0"/>
+    <w:pPr>
+      <w:tabs>
+        <w:tab w:val="center" w:pos="4680"/>
+        <w:tab w:val="right" w:pos="9360"/>
+      </w:tabs>
+      <w:spacing w:after="0" w:line="240" w:lineRule="auto"/>
+    </w:pPr>
+  </w:style>
+  <w:style w:type="character" w:customStyle="1" w:styleId="HeaderChar">
+    <w:name w:val="Header Char"/>
+    <w:basedOn w:val="DefaultParagraphFont"/>
+    <w:link w:val="Header"/>
+    <w:uiPriority w:val="99"/>
+    <w:rsid w:val="002D6AB0"/>
+  </w:style>
+  <w:style w:type="paragraph" w:styleId="Footer">
+    <w:name w:val="footer"/>
+    <w:basedOn w:val="Normal"/>
+    <w:link w:val="FooterChar"/>
+    <w:uiPriority w:val="99"/>
+    <w:unhideWhenUsed/>
+    <w:rsid w:val="002D6AB0"/>
+    <w:pPr>
+      <w:tabs>
+        <w:tab w:val="center" w:pos="4680"/>
+        <w:tab w:val="right" w:pos="9360"/>
+      </w:tabs>
+      <w:spacing w:after="0" w:line="240" w:lineRule="auto"/>
+    </w:pPr>
+  </w:style>
+  <w:style w:type="character" w:customStyle="1" w:styleId="FooterChar">
+    <w:name w:val="Footer Char"/>
+    <w:basedOn w:val="DefaultParagraphFont"/>
+    <w:link w:val="Footer"/>
+    <w:uiPriority w:val="99"/>
+    <w:rsid w:val="002D6AB0"/>
+  </w:style>
 </w:styles>
 </file>
 

</xml_diff>